<commit_message>
alteração do diagrama de classe
</commit_message>
<xml_diff>
--- a/Documentos/Documentação de Casos de Uso.docx
+++ b/Documentos/Documentação de Casos de Uso.docx
@@ -1814,25 +1814,7 @@
                 <w:sz w:val="24"/>
                 <w:szCs w:val="24"/>
               </w:rPr>
-              <w:t xml:space="preserve">2. Solicita informações de </w:t>
-            </w:r>
-            <w:proofErr w:type="spellStart"/>
-            <w:r>
-              <w:rPr>
-                <w:rFonts w:ascii="Times New Roman" w:eastAsia="Times New Roman" w:hAnsi="Times New Roman" w:cs="Times New Roman"/>
-                <w:sz w:val="24"/>
-                <w:szCs w:val="24"/>
-              </w:rPr>
-              <w:t>login</w:t>
-            </w:r>
-            <w:proofErr w:type="spellEnd"/>
-            <w:r>
-              <w:rPr>
-                <w:rFonts w:ascii="Times New Roman" w:eastAsia="Times New Roman" w:hAnsi="Times New Roman" w:cs="Times New Roman"/>
-                <w:sz w:val="24"/>
-                <w:szCs w:val="24"/>
-              </w:rPr>
-              <w:t xml:space="preserve"> e senha.</w:t>
+              <w:t>2. Solicita informações de login e senha.</w:t>
             </w:r>
           </w:p>
         </w:tc>
@@ -5374,25 +5356,7 @@
                 <w:sz w:val="24"/>
                 <w:szCs w:val="24"/>
               </w:rPr>
-              <w:t xml:space="preserve">4. Persiste os dados da intervenção na base </w:t>
-            </w:r>
-            <w:proofErr w:type="gramStart"/>
-            <w:r>
-              <w:rPr>
-                <w:rFonts w:ascii="Times New Roman" w:eastAsia="Times New Roman" w:hAnsi="Times New Roman" w:cs="Times New Roman"/>
-                <w:sz w:val="24"/>
-                <w:szCs w:val="24"/>
-              </w:rPr>
-              <w:t>da dados</w:t>
-            </w:r>
-            <w:proofErr w:type="gramEnd"/>
-            <w:r>
-              <w:rPr>
-                <w:rFonts w:ascii="Times New Roman" w:eastAsia="Times New Roman" w:hAnsi="Times New Roman" w:cs="Times New Roman"/>
-                <w:sz w:val="24"/>
-                <w:szCs w:val="24"/>
-              </w:rPr>
-              <w:t>.</w:t>
+              <w:t>4. Persiste os dados da intervenção na base da dados.</w:t>
             </w:r>
           </w:p>
         </w:tc>
@@ -7790,7 +7754,6 @@
           <w:szCs w:val="28"/>
         </w:rPr>
       </w:pPr>
-      <w:bookmarkStart w:id="1" w:name="_GoBack"/>
       <w:r>
         <w:rPr>
           <w:rFonts w:ascii="Times New Roman" w:eastAsia="Times New Roman" w:hAnsi="Times New Roman" w:cs="Times New Roman"/>
@@ -7800,18 +7763,26 @@
           <w:szCs w:val="28"/>
         </w:rPr>
         <w:drawing>
-          <wp:anchor distT="0" distB="0" distL="114300" distR="114300" simplePos="0" relativeHeight="251658752" behindDoc="1" locked="0" layoutInCell="1" allowOverlap="1">
+          <wp:anchor distT="0" distB="0" distL="114300" distR="114300" simplePos="0" relativeHeight="251657728" behindDoc="1" locked="0" layoutInCell="1" allowOverlap="1">
             <wp:simplePos x="0" y="0"/>
             <wp:positionH relativeFrom="column">
-              <wp:posOffset>220980</wp:posOffset>
+              <wp:posOffset>0</wp:posOffset>
             </wp:positionH>
             <wp:positionV relativeFrom="paragraph">
-              <wp:posOffset>114935</wp:posOffset>
+              <wp:posOffset>11430</wp:posOffset>
             </wp:positionV>
             <wp:extent cx="8403590" cy="5733415"/>
             <wp:effectExtent l="0" t="0" r="0" b="635"/>
-            <wp:wrapNone/>
-            <wp:docPr id="4" name="Imagem 4"/>
+            <wp:wrapTight wrapText="bothSides">
+              <wp:wrapPolygon edited="0">
+                <wp:start x="0" y="0"/>
+                <wp:lineTo x="0" y="21531"/>
+                <wp:lineTo x="21545" y="21531"/>
+                <wp:lineTo x="21545" y="0"/>
+                <wp:lineTo x="0" y="0"/>
+              </wp:wrapPolygon>
+            </wp:wrapTight>
+            <wp:docPr id="2" name="Imagem 2"/>
             <wp:cNvGraphicFramePr>
               <a:graphicFrameLocks xmlns:a="http://schemas.openxmlformats.org/drawingml/2006/main" noChangeAspect="1"/>
             </wp:cNvGraphicFramePr>
@@ -7819,10 +7790,10 @@
               <a:graphicData uri="http://schemas.openxmlformats.org/drawingml/2006/picture">
                 <pic:pic xmlns:pic="http://schemas.openxmlformats.org/drawingml/2006/picture">
                   <pic:nvPicPr>
-                    <pic:cNvPr id="4" name="diagramdeclass.png"/>
+                    <pic:cNvPr id="2" name="diagrama de classe.png"/>
                     <pic:cNvPicPr/>
                   </pic:nvPicPr>
-                  <pic:blipFill rotWithShape="1">
+                  <pic:blipFill>
                     <a:blip r:embed="rId8">
                       <a:extLst>
                         <a:ext uri="{28A0092B-C50C-407E-A947-70E740481C1C}">
@@ -7830,8 +7801,9 @@
                         </a:ext>
                       </a:extLst>
                     </a:blip>
-                    <a:srcRect t="-2392" b="2392"/>
-                    <a:stretch/>
+                    <a:stretch>
+                      <a:fillRect/>
+                    </a:stretch>
                   </pic:blipFill>
                   <pic:spPr>
                     <a:xfrm>
@@ -7845,16 +7817,9 @@
                 </pic:pic>
               </a:graphicData>
             </a:graphic>
-            <wp14:sizeRelH relativeFrom="page">
-              <wp14:pctWidth>0</wp14:pctWidth>
-            </wp14:sizeRelH>
-            <wp14:sizeRelV relativeFrom="page">
-              <wp14:pctHeight>0</wp14:pctHeight>
-            </wp14:sizeRelV>
           </wp:anchor>
         </w:drawing>
       </w:r>
-      <w:bookmarkEnd w:id="1"/>
     </w:p>
     <w:p>
       <w:pPr>
@@ -7865,6 +7830,8 @@
           <w:szCs w:val="28"/>
         </w:rPr>
       </w:pPr>
+      <w:bookmarkStart w:id="1" w:name="_GoBack"/>
+      <w:bookmarkEnd w:id="1"/>
     </w:p>
     <w:sectPr>
       <w:type w:val="continuous"/>

</xml_diff>

<commit_message>
pdf certo da documentação de caso de uso
estava com as folhas do fim erradas
</commit_message>
<xml_diff>
--- a/Documentos/Documentação de Casos de Uso.docx
+++ b/Documentos/Documentação de Casos de Uso.docx
@@ -7754,6 +7754,18 @@
           <w:szCs w:val="28"/>
         </w:rPr>
       </w:pPr>
+    </w:p>
+    <w:p>
+      <w:pPr>
+        <w:rPr>
+          <w:rFonts w:ascii="Times New Roman" w:eastAsia="Times New Roman" w:hAnsi="Times New Roman" w:cs="Times New Roman"/>
+          <w:b/>
+          <w:sz w:val="28"/>
+          <w:szCs w:val="28"/>
+        </w:rPr>
+      </w:pPr>
+      <w:bookmarkStart w:id="1" w:name="_GoBack"/>
+      <w:bookmarkEnd w:id="1"/>
       <w:r>
         <w:rPr>
           <w:rFonts w:ascii="Times New Roman" w:eastAsia="Times New Roman" w:hAnsi="Times New Roman" w:cs="Times New Roman"/>
@@ -7763,25 +7775,17 @@
           <w:szCs w:val="28"/>
         </w:rPr>
         <w:drawing>
-          <wp:anchor distT="0" distB="0" distL="114300" distR="114300" simplePos="0" relativeHeight="251657728" behindDoc="1" locked="0" layoutInCell="1" allowOverlap="1">
+          <wp:anchor distT="0" distB="0" distL="114300" distR="114300" simplePos="0" relativeHeight="251657728" behindDoc="0" locked="0" layoutInCell="1" allowOverlap="1">
             <wp:simplePos x="0" y="0"/>
-            <wp:positionH relativeFrom="column">
-              <wp:posOffset>0</wp:posOffset>
+            <wp:positionH relativeFrom="margin">
+              <wp:align>left</wp:align>
             </wp:positionH>
             <wp:positionV relativeFrom="paragraph">
-              <wp:posOffset>11430</wp:posOffset>
+              <wp:posOffset>177165</wp:posOffset>
             </wp:positionV>
             <wp:extent cx="8403590" cy="5733415"/>
             <wp:effectExtent l="0" t="0" r="0" b="635"/>
-            <wp:wrapTight wrapText="bothSides">
-              <wp:wrapPolygon edited="0">
-                <wp:start x="0" y="0"/>
-                <wp:lineTo x="0" y="21531"/>
-                <wp:lineTo x="21545" y="21531"/>
-                <wp:lineTo x="21545" y="0"/>
-                <wp:lineTo x="0" y="0"/>
-              </wp:wrapPolygon>
-            </wp:wrapTight>
+            <wp:wrapNone/>
             <wp:docPr id="2" name="Imagem 2"/>
             <wp:cNvGraphicFramePr>
               <a:graphicFrameLocks xmlns:a="http://schemas.openxmlformats.org/drawingml/2006/main" noChangeAspect="1"/>
@@ -7820,18 +7824,6 @@
           </wp:anchor>
         </w:drawing>
       </w:r>
-    </w:p>
-    <w:p>
-      <w:pPr>
-        <w:rPr>
-          <w:rFonts w:ascii="Times New Roman" w:eastAsia="Times New Roman" w:hAnsi="Times New Roman" w:cs="Times New Roman"/>
-          <w:b/>
-          <w:sz w:val="28"/>
-          <w:szCs w:val="28"/>
-        </w:rPr>
-      </w:pPr>
-      <w:bookmarkStart w:id="1" w:name="_GoBack"/>
-      <w:bookmarkEnd w:id="1"/>
     </w:p>
     <w:sectPr>
       <w:type w:val="continuous"/>

</xml_diff>